<commit_message>
README: modified update car section - 500 response has been removed from description, update car logic is updated - appropriate message is returned instead of throw new IllegalStateException
</commit_message>
<xml_diff>
--- a/ReadMeCarReserve.docx
+++ b/ReadMeCarReserve.docx
@@ -384,27 +384,7 @@
           <w:szCs w:val="24"/>
           <w:lang w:val="en-US" w:eastAsia="ru-RU"/>
         </w:rPr>
-        <w:t xml:space="preserve">To launch the </w:t>
-      </w:r>
-      <w:proofErr w:type="gramStart"/>
-      <w:r>
-        <w:rPr>
-          <w:rFonts w:ascii="Times New Roman" w:eastAsia="Times New Roman" w:hAnsi="Times New Roman" w:cs="Times New Roman"/>
-          <w:sz w:val="24"/>
-          <w:szCs w:val="24"/>
-          <w:lang w:val="en-US" w:eastAsia="ru-RU"/>
-        </w:rPr>
-        <w:t>application</w:t>
-      </w:r>
-      <w:proofErr w:type="gramEnd"/>
-      <w:r>
-        <w:rPr>
-          <w:rFonts w:ascii="Times New Roman" w:eastAsia="Times New Roman" w:hAnsi="Times New Roman" w:cs="Times New Roman"/>
-          <w:sz w:val="24"/>
-          <w:szCs w:val="24"/>
-          <w:lang w:val="en-US" w:eastAsia="ru-RU"/>
-        </w:rPr>
-        <w:t xml:space="preserve"> you can </w:t>
+        <w:t xml:space="preserve">To launch the application you can </w:t>
       </w:r>
       <w:r>
         <w:rPr>
@@ -454,19 +434,8 @@
           <w:szCs w:val="24"/>
           <w:lang w:val="en-US" w:eastAsia="ru-RU"/>
         </w:rPr>
-        <w:t>run it via IDE (</w:t>
-      </w:r>
-      <w:proofErr w:type="gramStart"/>
-      <w:r>
-        <w:rPr>
-          <w:rFonts w:ascii="Times New Roman" w:eastAsia="Times New Roman" w:hAnsi="Times New Roman" w:cs="Times New Roman"/>
-          <w:sz w:val="24"/>
-          <w:szCs w:val="24"/>
-          <w:lang w:val="en-US" w:eastAsia="ru-RU"/>
-        </w:rPr>
-        <w:t xml:space="preserve">class  </w:t>
-      </w:r>
-      <w:proofErr w:type="spellStart"/>
+        <w:t xml:space="preserve">run it via IDE (class  </w:t>
+      </w:r>
       <w:r>
         <w:rPr>
           <w:rFonts w:ascii="Times New Roman" w:eastAsia="Times New Roman" w:hAnsi="Times New Roman" w:cs="Times New Roman"/>
@@ -476,45 +445,8 @@
           <w:szCs w:val="24"/>
           <w:lang w:val="en-US" w:eastAsia="ru-RU"/>
         </w:rPr>
-        <w:t>src</w:t>
-      </w:r>
-      <w:proofErr w:type="spellEnd"/>
-      <w:r>
-        <w:rPr>
-          <w:rFonts w:ascii="Times New Roman" w:eastAsia="Times New Roman" w:hAnsi="Times New Roman" w:cs="Times New Roman"/>
-          <w:b/>
-          <w:bCs/>
-          <w:sz w:val="24"/>
-          <w:szCs w:val="24"/>
-          <w:lang w:val="en-US" w:eastAsia="ru-RU"/>
-        </w:rPr>
-        <w:t>/main/java/com/example/</w:t>
-      </w:r>
-      <w:proofErr w:type="spellStart"/>
-      <w:r>
-        <w:rPr>
-          <w:rFonts w:ascii="Times New Roman" w:eastAsia="Times New Roman" w:hAnsi="Times New Roman" w:cs="Times New Roman"/>
-          <w:b/>
-          <w:bCs/>
-          <w:sz w:val="24"/>
-          <w:szCs w:val="24"/>
-          <w:lang w:val="en-US" w:eastAsia="ru-RU"/>
-        </w:rPr>
-        <w:t>carreg</w:t>
-      </w:r>
-      <w:proofErr w:type="spellEnd"/>
-      <w:r>
-        <w:rPr>
-          <w:rFonts w:ascii="Times New Roman" w:eastAsia="Times New Roman" w:hAnsi="Times New Roman" w:cs="Times New Roman"/>
-          <w:b/>
-          <w:bCs/>
-          <w:sz w:val="24"/>
-          <w:szCs w:val="24"/>
-          <w:lang w:val="en-US" w:eastAsia="ru-RU"/>
-        </w:rPr>
-        <w:t>/CarregApplication.java</w:t>
-      </w:r>
-      <w:proofErr w:type="gramEnd"/>
+        <w:t>src/main/java/com/example/carreg/CarregApplication.java</w:t>
+      </w:r>
       <w:r>
         <w:rPr>
           <w:rFonts w:ascii="Times New Roman" w:eastAsia="Times New Roman" w:hAnsi="Times New Roman" w:cs="Times New Roman"/>
@@ -562,7 +494,6 @@
           <w:lang w:val="en-US" w:eastAsia="ru-RU"/>
         </w:rPr>
       </w:pPr>
-      <w:proofErr w:type="spellStart"/>
       <w:r>
         <w:rPr>
           <w:rFonts w:ascii="Times New Roman" w:eastAsia="Times New Roman" w:hAnsi="Times New Roman" w:cs="Times New Roman"/>
@@ -572,19 +503,7 @@
           <w:szCs w:val="24"/>
           <w:lang w:val="en-US" w:eastAsia="ru-RU"/>
         </w:rPr>
-        <w:t>mvn</w:t>
-      </w:r>
-      <w:proofErr w:type="spellEnd"/>
-      <w:r>
-        <w:rPr>
-          <w:rFonts w:ascii="Times New Roman" w:eastAsia="Times New Roman" w:hAnsi="Times New Roman" w:cs="Times New Roman"/>
-          <w:b/>
-          <w:bCs/>
-          <w:sz w:val="24"/>
-          <w:szCs w:val="24"/>
-          <w:lang w:val="en-US" w:eastAsia="ru-RU"/>
-        </w:rPr>
-        <w:t xml:space="preserve"> clean install </w:t>
+        <w:t xml:space="preserve">mvn clean install </w:t>
       </w:r>
     </w:p>
     <w:p>
@@ -642,31 +561,7 @@
           <w:szCs w:val="24"/>
           <w:lang w:val="en-US" w:eastAsia="ru-RU"/>
         </w:rPr>
-        <w:t xml:space="preserve">docker build -t </w:t>
-      </w:r>
-      <w:proofErr w:type="gramStart"/>
-      <w:r>
-        <w:rPr>
-          <w:rFonts w:ascii="Times New Roman" w:eastAsia="Times New Roman" w:hAnsi="Times New Roman" w:cs="Times New Roman"/>
-          <w:b/>
-          <w:bCs/>
-          <w:sz w:val="24"/>
-          <w:szCs w:val="24"/>
-          <w:lang w:val="en-US" w:eastAsia="ru-RU"/>
-        </w:rPr>
-        <w:t>spring-boot-carreg.jar .</w:t>
-      </w:r>
-      <w:proofErr w:type="gramEnd"/>
-      <w:r>
-        <w:rPr>
-          <w:rFonts w:ascii="Times New Roman" w:eastAsia="Times New Roman" w:hAnsi="Times New Roman" w:cs="Times New Roman"/>
-          <w:b/>
-          <w:bCs/>
-          <w:sz w:val="24"/>
-          <w:szCs w:val="24"/>
-          <w:lang w:val="en-US" w:eastAsia="ru-RU"/>
-        </w:rPr>
-        <w:t xml:space="preserve">  </w:t>
+        <w:t xml:space="preserve">docker build -t spring-boot-carreg.jar .  </w:t>
       </w:r>
     </w:p>
     <w:p>
@@ -1002,39 +897,8 @@
             <w:b/>
             <w:bCs/>
           </w:rPr>
-          <w:t>/</w:t>
+          <w:t>/registration/car</w:t>
         </w:r>
-        <w:proofErr w:type="spellStart"/>
-        <w:r>
-          <w:rPr>
-            <w:rStyle w:val="a5"/>
-            <w:rFonts w:ascii="Source Code Pro" w:hAnsi="Source Code Pro"/>
-            <w:b/>
-            <w:bCs/>
-          </w:rPr>
-          <w:t>registration</w:t>
-        </w:r>
-        <w:proofErr w:type="spellEnd"/>
-        <w:r>
-          <w:rPr>
-            <w:rStyle w:val="a5"/>
-            <w:rFonts w:ascii="Source Code Pro" w:hAnsi="Source Code Pro"/>
-            <w:b/>
-            <w:bCs/>
-          </w:rPr>
-          <w:t>/</w:t>
-        </w:r>
-        <w:proofErr w:type="spellStart"/>
-        <w:r>
-          <w:rPr>
-            <w:rStyle w:val="a5"/>
-            <w:rFonts w:ascii="Source Code Pro" w:hAnsi="Source Code Pro"/>
-            <w:b/>
-            <w:bCs/>
-          </w:rPr>
-          <w:t>car</w:t>
-        </w:r>
-        <w:proofErr w:type="spellEnd"/>
       </w:hyperlink>
     </w:p>
     <w:p>
@@ -1107,27 +971,7 @@
           <w:szCs w:val="24"/>
           <w:lang w:val="en-US" w:eastAsia="ru-RU"/>
         </w:rPr>
-        <w:t xml:space="preserve">  "</w:t>
-      </w:r>
-      <w:proofErr w:type="spellStart"/>
-      <w:r>
-        <w:rPr>
-          <w:rFonts w:ascii="Times New Roman" w:eastAsia="Times New Roman" w:hAnsi="Times New Roman" w:cs="Times New Roman"/>
-          <w:sz w:val="24"/>
-          <w:szCs w:val="24"/>
-          <w:lang w:val="en-US" w:eastAsia="ru-RU"/>
-        </w:rPr>
-        <w:t>licensePlate</w:t>
-      </w:r>
-      <w:proofErr w:type="spellEnd"/>
-      <w:r>
-        <w:rPr>
-          <w:rFonts w:ascii="Times New Roman" w:eastAsia="Times New Roman" w:hAnsi="Times New Roman" w:cs="Times New Roman"/>
-          <w:sz w:val="24"/>
-          <w:szCs w:val="24"/>
-          <w:lang w:val="en-US" w:eastAsia="ru-RU"/>
-        </w:rPr>
-        <w:t>": "C736457",</w:t>
+        <w:t xml:space="preserve">  "licensePlate": "C736457",</w:t>
       </w:r>
     </w:p>
     <w:p>
@@ -1272,25 +1116,14 @@
           <w:lang w:val="en-US" w:eastAsia="ru-RU"/>
         </w:rPr>
       </w:pPr>
-      <w:proofErr w:type="gramStart"/>
-      <w:r>
-        <w:rPr>
-          <w:rFonts w:ascii="Times New Roman" w:eastAsia="Times New Roman" w:hAnsi="Times New Roman" w:cs="Times New Roman"/>
-          <w:sz w:val="24"/>
-          <w:szCs w:val="24"/>
-          <w:lang w:val="en-US" w:eastAsia="ru-RU"/>
-        </w:rPr>
-        <w:t>Response :</w:t>
-      </w:r>
-      <w:proofErr w:type="gramEnd"/>
-      <w:r>
-        <w:rPr>
-          <w:rFonts w:ascii="Times New Roman" w:eastAsia="Times New Roman" w:hAnsi="Times New Roman" w:cs="Times New Roman"/>
-          <w:sz w:val="24"/>
-          <w:szCs w:val="24"/>
-          <w:lang w:val="en-US" w:eastAsia="ru-RU"/>
-        </w:rPr>
-        <w:t xml:space="preserve"> </w:t>
+      <w:r>
+        <w:rPr>
+          <w:rFonts w:ascii="Times New Roman" w:eastAsia="Times New Roman" w:hAnsi="Times New Roman" w:cs="Times New Roman"/>
+          <w:sz w:val="24"/>
+          <w:szCs w:val="24"/>
+          <w:lang w:val="en-US" w:eastAsia="ru-RU"/>
+        </w:rPr>
+        <w:t xml:space="preserve">Response : </w:t>
       </w:r>
     </w:p>
     <w:p>
@@ -1611,51 +1444,8 @@
             <w:u w:val="single"/>
             <w:lang w:eastAsia="ru-RU"/>
           </w:rPr>
-          <w:t>/</w:t>
+          <w:t>/registration/car</w:t>
         </w:r>
-        <w:proofErr w:type="spellStart"/>
-        <w:r>
-          <w:rPr>
-            <w:rFonts w:ascii="Source Code Pro" w:eastAsia="Times New Roman" w:hAnsi="Source Code Pro" w:cs="Times New Roman"/>
-            <w:b/>
-            <w:bCs/>
-            <w:color w:val="0000FF"/>
-            <w:sz w:val="27"/>
-            <w:szCs w:val="27"/>
-            <w:u w:val="single"/>
-            <w:lang w:eastAsia="ru-RU"/>
-          </w:rPr>
-          <w:t>registration</w:t>
-        </w:r>
-        <w:proofErr w:type="spellEnd"/>
-        <w:r>
-          <w:rPr>
-            <w:rFonts w:ascii="Source Code Pro" w:eastAsia="Times New Roman" w:hAnsi="Source Code Pro" w:cs="Times New Roman"/>
-            <w:b/>
-            <w:bCs/>
-            <w:color w:val="0000FF"/>
-            <w:sz w:val="27"/>
-            <w:szCs w:val="27"/>
-            <w:u w:val="single"/>
-            <w:lang w:eastAsia="ru-RU"/>
-          </w:rPr>
-          <w:t>/</w:t>
-        </w:r>
-        <w:proofErr w:type="spellStart"/>
-        <w:r>
-          <w:rPr>
-            <w:rFonts w:ascii="Source Code Pro" w:eastAsia="Times New Roman" w:hAnsi="Source Code Pro" w:cs="Times New Roman"/>
-            <w:b/>
-            <w:bCs/>
-            <w:color w:val="0000FF"/>
-            <w:sz w:val="27"/>
-            <w:szCs w:val="27"/>
-            <w:u w:val="single"/>
-            <w:lang w:eastAsia="ru-RU"/>
-          </w:rPr>
-          <w:t>car</w:t>
-        </w:r>
-        <w:proofErr w:type="spellEnd"/>
       </w:hyperlink>
     </w:p>
     <w:p>
@@ -1688,27 +1478,7 @@
           <w:szCs w:val="24"/>
           <w:lang w:val="en-US" w:eastAsia="ru-RU"/>
         </w:rPr>
-        <w:t xml:space="preserve">Place the following </w:t>
-      </w:r>
-      <w:proofErr w:type="spellStart"/>
-      <w:r>
-        <w:rPr>
-          <w:rFonts w:ascii="Times New Roman" w:eastAsia="Times New Roman" w:hAnsi="Times New Roman" w:cs="Times New Roman"/>
-          <w:sz w:val="24"/>
-          <w:szCs w:val="24"/>
-          <w:lang w:val="en-US" w:eastAsia="ru-RU"/>
-        </w:rPr>
-        <w:t>json</w:t>
-      </w:r>
-      <w:proofErr w:type="spellEnd"/>
-      <w:r>
-        <w:rPr>
-          <w:rFonts w:ascii="Times New Roman" w:eastAsia="Times New Roman" w:hAnsi="Times New Roman" w:cs="Times New Roman"/>
-          <w:sz w:val="24"/>
-          <w:szCs w:val="24"/>
-          <w:lang w:val="en-US" w:eastAsia="ru-RU"/>
-        </w:rPr>
-        <w:t xml:space="preserve"> into value field</w:t>
+        <w:t>Place the following json into value field</w:t>
       </w:r>
       <w:r>
         <w:rPr>
@@ -1768,27 +1538,7 @@
           <w:szCs w:val="24"/>
           <w:lang w:val="en-US" w:eastAsia="ru-RU"/>
         </w:rPr>
-        <w:t xml:space="preserve">  "</w:t>
-      </w:r>
-      <w:proofErr w:type="spellStart"/>
-      <w:r>
-        <w:rPr>
-          <w:rFonts w:ascii="Times New Roman" w:eastAsia="Times New Roman" w:hAnsi="Times New Roman" w:cs="Times New Roman"/>
-          <w:sz w:val="24"/>
-          <w:szCs w:val="24"/>
-          <w:lang w:val="en-US" w:eastAsia="ru-RU"/>
-        </w:rPr>
-        <w:t>licensePlate</w:t>
-      </w:r>
-      <w:proofErr w:type="spellEnd"/>
-      <w:r>
-        <w:rPr>
-          <w:rFonts w:ascii="Times New Roman" w:eastAsia="Times New Roman" w:hAnsi="Times New Roman" w:cs="Times New Roman"/>
-          <w:sz w:val="24"/>
-          <w:szCs w:val="24"/>
-          <w:lang w:val="en-US" w:eastAsia="ru-RU"/>
-        </w:rPr>
-        <w:t>": "C736458",</w:t>
+        <w:t xml:space="preserve">  "licensePlate": "C736458",</w:t>
       </w:r>
     </w:p>
     <w:p>
@@ -1877,25 +1627,14 @@
           <w:lang w:val="en-US" w:eastAsia="ru-RU"/>
         </w:rPr>
       </w:pPr>
-      <w:proofErr w:type="gramStart"/>
-      <w:r>
-        <w:rPr>
-          <w:rFonts w:ascii="Times New Roman" w:eastAsia="Times New Roman" w:hAnsi="Times New Roman" w:cs="Times New Roman"/>
-          <w:sz w:val="24"/>
-          <w:szCs w:val="24"/>
-          <w:lang w:val="en-US" w:eastAsia="ru-RU"/>
-        </w:rPr>
-        <w:t>So</w:t>
-      </w:r>
-      <w:proofErr w:type="gramEnd"/>
-      <w:r>
-        <w:rPr>
-          <w:rFonts w:ascii="Times New Roman" w:eastAsia="Times New Roman" w:hAnsi="Times New Roman" w:cs="Times New Roman"/>
-          <w:sz w:val="24"/>
-          <w:szCs w:val="24"/>
-          <w:lang w:val="en-US" w:eastAsia="ru-RU"/>
-        </w:rPr>
-        <w:t xml:space="preserve"> update is performed only for </w:t>
+      <w:r>
+        <w:rPr>
+          <w:rFonts w:ascii="Times New Roman" w:eastAsia="Times New Roman" w:hAnsi="Times New Roman" w:cs="Times New Roman"/>
+          <w:sz w:val="24"/>
+          <w:szCs w:val="24"/>
+          <w:lang w:val="en-US" w:eastAsia="ru-RU"/>
+        </w:rPr>
+        <w:t xml:space="preserve">So update is performed only for </w:t>
       </w:r>
       <w:r>
         <w:rPr>
@@ -1906,25 +1645,14 @@
         </w:rPr>
         <w:t xml:space="preserve">existing car with particular plate license. </w:t>
       </w:r>
-      <w:proofErr w:type="gramStart"/>
-      <w:r>
-        <w:rPr>
-          <w:rFonts w:ascii="Times New Roman" w:eastAsia="Times New Roman" w:hAnsi="Times New Roman" w:cs="Times New Roman"/>
-          <w:sz w:val="24"/>
-          <w:szCs w:val="24"/>
-          <w:lang w:val="en-US" w:eastAsia="ru-RU"/>
-        </w:rPr>
-        <w:t>So</w:t>
-      </w:r>
-      <w:proofErr w:type="gramEnd"/>
-      <w:r>
-        <w:rPr>
-          <w:rFonts w:ascii="Times New Roman" w:eastAsia="Times New Roman" w:hAnsi="Times New Roman" w:cs="Times New Roman"/>
-          <w:sz w:val="24"/>
-          <w:szCs w:val="24"/>
-          <w:lang w:val="en-US" w:eastAsia="ru-RU"/>
-        </w:rPr>
-        <w:t xml:space="preserve"> </w:t>
+      <w:r>
+        <w:rPr>
+          <w:rFonts w:ascii="Times New Roman" w:eastAsia="Times New Roman" w:hAnsi="Times New Roman" w:cs="Times New Roman"/>
+          <w:sz w:val="24"/>
+          <w:szCs w:val="24"/>
+          <w:lang w:val="en-US" w:eastAsia="ru-RU"/>
+        </w:rPr>
+        <w:t xml:space="preserve">So </w:t>
       </w:r>
       <w:r>
         <w:rPr>
@@ -2022,27 +1750,7 @@
           <w:szCs w:val="24"/>
           <w:lang w:val="en-US" w:eastAsia="ru-RU"/>
         </w:rPr>
-        <w:t xml:space="preserve">  "</w:t>
-      </w:r>
-      <w:proofErr w:type="spellStart"/>
-      <w:r>
-        <w:rPr>
-          <w:rFonts w:ascii="Times New Roman" w:eastAsia="Times New Roman" w:hAnsi="Times New Roman" w:cs="Times New Roman"/>
-          <w:sz w:val="24"/>
-          <w:szCs w:val="24"/>
-          <w:lang w:val="en-US" w:eastAsia="ru-RU"/>
-        </w:rPr>
-        <w:t>licensePlate</w:t>
-      </w:r>
-      <w:proofErr w:type="spellEnd"/>
-      <w:r>
-        <w:rPr>
-          <w:rFonts w:ascii="Times New Roman" w:eastAsia="Times New Roman" w:hAnsi="Times New Roman" w:cs="Times New Roman"/>
-          <w:sz w:val="24"/>
-          <w:szCs w:val="24"/>
-          <w:lang w:val="en-US" w:eastAsia="ru-RU"/>
-        </w:rPr>
-        <w:t>": "C679867989",</w:t>
+        <w:t xml:space="preserve">  "licensePlate": "C679867989",</w:t>
       </w:r>
     </w:p>
     <w:p>
@@ -2204,7 +1912,25 @@
           <w:lang w:val="en-US" w:eastAsia="ru-RU"/>
         </w:rPr>
         <w:tab/>
-        <w:t>In case of not found car to be updated 500 Error will be returned with appropriate message.</w:t>
+        <w:t xml:space="preserve">In case of not found car to be updated </w:t>
+      </w:r>
+      <w:r>
+        <w:rPr>
+          <w:rFonts w:ascii="Times New Roman" w:eastAsia="Times New Roman" w:hAnsi="Times New Roman" w:cs="Times New Roman"/>
+          <w:sz w:val="24"/>
+          <w:szCs w:val="24"/>
+          <w:lang w:val="en-US" w:eastAsia="ru-RU"/>
+        </w:rPr>
+        <w:t xml:space="preserve">200 OK response </w:t>
+      </w:r>
+      <w:r>
+        <w:rPr>
+          <w:rFonts w:ascii="Times New Roman" w:eastAsia="Times New Roman" w:hAnsi="Times New Roman" w:cs="Times New Roman"/>
+          <w:sz w:val="24"/>
+          <w:szCs w:val="24"/>
+          <w:lang w:val="en-US" w:eastAsia="ru-RU"/>
+        </w:rPr>
+        <w:t>will be returned with appropriate message.</w:t>
       </w:r>
     </w:p>
     <w:p>
@@ -2243,91 +1969,7 @@
             <w:u w:val="single"/>
             <w:lang w:eastAsia="ru-RU"/>
           </w:rPr>
-          <w:t>/</w:t>
-        </w:r>
-        <w:proofErr w:type="spellStart"/>
-        <w:r>
-          <w:rPr>
-            <w:rFonts w:ascii="Source Code Pro" w:eastAsia="Times New Roman" w:hAnsi="Source Code Pro" w:cs="Times New Roman"/>
-            <w:b/>
-            <w:bCs/>
-            <w:color w:val="0000FF"/>
-            <w:sz w:val="27"/>
-            <w:szCs w:val="27"/>
-            <w:u w:val="single"/>
-            <w:lang w:eastAsia="ru-RU"/>
-          </w:rPr>
-          <w:t>registration</w:t>
-        </w:r>
-        <w:proofErr w:type="spellEnd"/>
-        <w:r>
-          <w:rPr>
-            <w:rFonts w:ascii="Source Code Pro" w:eastAsia="Times New Roman" w:hAnsi="Source Code Pro" w:cs="Times New Roman"/>
-            <w:b/>
-            <w:bCs/>
-            <w:color w:val="0000FF"/>
-            <w:sz w:val="27"/>
-            <w:szCs w:val="27"/>
-            <w:u w:val="single"/>
-            <w:lang w:eastAsia="ru-RU"/>
-          </w:rPr>
-          <w:t>/</w:t>
-        </w:r>
-        <w:proofErr w:type="spellStart"/>
-        <w:r>
-          <w:rPr>
-            <w:rFonts w:ascii="Source Code Pro" w:eastAsia="Times New Roman" w:hAnsi="Source Code Pro" w:cs="Times New Roman"/>
-            <w:b/>
-            <w:bCs/>
-            <w:color w:val="0000FF"/>
-            <w:sz w:val="27"/>
-            <w:szCs w:val="27"/>
-            <w:u w:val="single"/>
-            <w:lang w:eastAsia="ru-RU"/>
-          </w:rPr>
-          <w:t>car</w:t>
-        </w:r>
-        <w:proofErr w:type="spellEnd"/>
-        <w:r>
-          <w:rPr>
-            <w:rFonts w:ascii="Source Code Pro" w:eastAsia="Times New Roman" w:hAnsi="Source Code Pro" w:cs="Times New Roman"/>
-            <w:b/>
-            <w:bCs/>
-            <w:color w:val="0000FF"/>
-            <w:sz w:val="27"/>
-            <w:szCs w:val="27"/>
-            <w:u w:val="single"/>
-            <w:lang w:eastAsia="ru-RU"/>
-          </w:rPr>
-          <w:t>/{</w:t>
-        </w:r>
-        <w:proofErr w:type="spellStart"/>
-        <w:r>
-          <w:rPr>
-            <w:rFonts w:ascii="Source Code Pro" w:eastAsia="Times New Roman" w:hAnsi="Source Code Pro" w:cs="Times New Roman"/>
-            <w:b/>
-            <w:bCs/>
-            <w:color w:val="0000FF"/>
-            <w:sz w:val="27"/>
-            <w:szCs w:val="27"/>
-            <w:u w:val="single"/>
-            <w:lang w:eastAsia="ru-RU"/>
-          </w:rPr>
-          <w:t>licensePlate</w:t>
-        </w:r>
-        <w:proofErr w:type="spellEnd"/>
-        <w:r>
-          <w:rPr>
-            <w:rFonts w:ascii="Source Code Pro" w:eastAsia="Times New Roman" w:hAnsi="Source Code Pro" w:cs="Times New Roman"/>
-            <w:b/>
-            <w:bCs/>
-            <w:color w:val="0000FF"/>
-            <w:sz w:val="27"/>
-            <w:szCs w:val="27"/>
-            <w:u w:val="single"/>
-            <w:lang w:eastAsia="ru-RU"/>
-          </w:rPr>
-          <w:t>}</w:t>
+          <w:t>/registration/car/{licensePlate}</w:t>
         </w:r>
       </w:hyperlink>
     </w:p>
@@ -2484,27 +2126,7 @@
           <w:szCs w:val="24"/>
           <w:lang w:val="en-US" w:eastAsia="ru-RU"/>
         </w:rPr>
-        <w:t xml:space="preserve">Obviously there should be particular car already registered in the system. That’s important, that we need to specify the exact </w:t>
-      </w:r>
-      <w:proofErr w:type="spellStart"/>
-      <w:r>
-        <w:rPr>
-          <w:rFonts w:ascii="Times New Roman" w:eastAsia="Times New Roman" w:hAnsi="Times New Roman" w:cs="Times New Roman"/>
-          <w:sz w:val="24"/>
-          <w:szCs w:val="24"/>
-          <w:lang w:val="en-US" w:eastAsia="ru-RU"/>
-        </w:rPr>
-        <w:t>db</w:t>
-      </w:r>
-      <w:proofErr w:type="spellEnd"/>
-      <w:r>
-        <w:rPr>
-          <w:rFonts w:ascii="Times New Roman" w:eastAsia="Times New Roman" w:hAnsi="Times New Roman" w:cs="Times New Roman"/>
-          <w:sz w:val="24"/>
-          <w:szCs w:val="24"/>
-          <w:lang w:val="en-US" w:eastAsia="ru-RU"/>
-        </w:rPr>
-        <w:t xml:space="preserve"> car id:</w:t>
+        <w:t>Obviously there should be particular car already registered in the system. That’s important, that we need to specify the exact db car id:</w:t>
       </w:r>
     </w:p>
     <w:p>
@@ -2790,76 +2412,16 @@
           <w:szCs w:val="24"/>
           <w:lang w:val="en-US" w:eastAsia="ru-RU"/>
         </w:rPr>
-        <w:t xml:space="preserve">General features: H2 in-memory </w:t>
-      </w:r>
-      <w:proofErr w:type="spellStart"/>
-      <w:r>
-        <w:rPr>
-          <w:rFonts w:ascii="Times New Roman" w:eastAsia="Times New Roman" w:hAnsi="Times New Roman" w:cs="Times New Roman"/>
-          <w:sz w:val="24"/>
-          <w:szCs w:val="24"/>
-          <w:lang w:val="en-US" w:eastAsia="ru-RU"/>
-        </w:rPr>
-        <w:t>db</w:t>
-      </w:r>
-      <w:proofErr w:type="spellEnd"/>
-      <w:r>
-        <w:rPr>
-          <w:rFonts w:ascii="Times New Roman" w:eastAsia="Times New Roman" w:hAnsi="Times New Roman" w:cs="Times New Roman"/>
-          <w:sz w:val="24"/>
-          <w:szCs w:val="24"/>
-          <w:lang w:val="en-US" w:eastAsia="ru-RU"/>
-        </w:rPr>
-        <w:t xml:space="preserve"> and </w:t>
-      </w:r>
-      <w:proofErr w:type="spellStart"/>
-      <w:r>
-        <w:rPr>
-          <w:rFonts w:ascii="Times New Roman" w:eastAsia="Times New Roman" w:hAnsi="Times New Roman" w:cs="Times New Roman"/>
-          <w:sz w:val="24"/>
-          <w:szCs w:val="24"/>
-          <w:lang w:val="en-US" w:eastAsia="ru-RU"/>
-        </w:rPr>
-        <w:t>liquibase</w:t>
-      </w:r>
-      <w:proofErr w:type="spellEnd"/>
-      <w:r>
-        <w:rPr>
-          <w:rFonts w:ascii="Times New Roman" w:eastAsia="Times New Roman" w:hAnsi="Times New Roman" w:cs="Times New Roman"/>
-          <w:sz w:val="24"/>
-          <w:szCs w:val="24"/>
-          <w:lang w:val="en-US" w:eastAsia="ru-RU"/>
-        </w:rPr>
-        <w:t xml:space="preserve"> plugin</w:t>
-      </w:r>
-      <w:r>
-        <w:rPr>
-          <w:rFonts w:ascii="Times New Roman" w:eastAsia="Times New Roman" w:hAnsi="Times New Roman" w:cs="Times New Roman"/>
-          <w:sz w:val="24"/>
-          <w:szCs w:val="24"/>
-          <w:lang w:val="en-US" w:eastAsia="ru-RU"/>
-        </w:rPr>
-        <w:t xml:space="preserve"> for </w:t>
-      </w:r>
-      <w:proofErr w:type="spellStart"/>
-      <w:r>
-        <w:rPr>
-          <w:rFonts w:ascii="Times New Roman" w:eastAsia="Times New Roman" w:hAnsi="Times New Roman" w:cs="Times New Roman"/>
-          <w:sz w:val="24"/>
-          <w:szCs w:val="24"/>
-          <w:lang w:val="en-US" w:eastAsia="ru-RU"/>
-        </w:rPr>
-        <w:t>db</w:t>
-      </w:r>
-      <w:proofErr w:type="spellEnd"/>
-      <w:r>
-        <w:rPr>
-          <w:rFonts w:ascii="Times New Roman" w:eastAsia="Times New Roman" w:hAnsi="Times New Roman" w:cs="Times New Roman"/>
-          <w:sz w:val="24"/>
-          <w:szCs w:val="24"/>
-          <w:lang w:val="en-US" w:eastAsia="ru-RU"/>
-        </w:rPr>
-        <w:t xml:space="preserve"> migration</w:t>
+        <w:t>General features: H2 in-memory db and liquibase plugin</w:t>
+      </w:r>
+      <w:r>
+        <w:rPr>
+          <w:rFonts w:ascii="Times New Roman" w:eastAsia="Times New Roman" w:hAnsi="Times New Roman" w:cs="Times New Roman"/>
+          <w:sz w:val="24"/>
+          <w:szCs w:val="24"/>
+          <w:lang w:val="en-US" w:eastAsia="ru-RU"/>
+        </w:rPr>
+        <w:t xml:space="preserve"> for db migration</w:t>
       </w:r>
       <w:r>
         <w:rPr>

</xml_diff>